<commit_message>
Add analysis of factory and warehouse performance and rename the analysis of sourcing destination
</commit_message>
<xml_diff>
--- a/Notes on analysis.docx
+++ b/Notes on analysis.docx
@@ -210,6 +210,13 @@
         </w:rPr>
         <w:t xml:space="preserve"> done</w:t>
       </w:r>
+      <w:r>
+        <w:rPr>
+          <w:rFonts w:ascii="Times New Roman" w:hAnsi="Times New Roman" w:cs="Times New Roman"/>
+          <w:lang w:val="en-US"/>
+        </w:rPr>
+        <w:t>, can be shown on Looker Studio</w:t>
+      </w:r>
     </w:p>
     <w:p>
       <w:pPr>
@@ -233,7 +240,20 @@
         <w:rPr>
           <w:rFonts w:ascii="Times New Roman" w:hAnsi="Times New Roman" w:cs="Times New Roman"/>
         </w:rPr>
-        <w:t>: Analyze the "No. of pieces sold" to determine the sales performance of different products or suppliers.</w:t>
+        <w:t xml:space="preserve">: Analyze the "No. of pieces sold" to determine the sales performance of different products </w:t>
+      </w:r>
+      <w:r>
+        <w:rPr>
+          <w:rFonts w:ascii="Times New Roman" w:hAnsi="Times New Roman" w:cs="Times New Roman"/>
+          <w:lang w:val="en-US"/>
+        </w:rPr>
+        <w:t>and</w:t>
+      </w:r>
+      <w:r>
+        <w:rPr>
+          <w:rFonts w:ascii="Times New Roman" w:hAnsi="Times New Roman" w:cs="Times New Roman"/>
+        </w:rPr>
+        <w:t xml:space="preserve"> suppliers.</w:t>
       </w:r>
     </w:p>
     <w:p>
@@ -1555,6 +1575,7 @@
   <w:style w:type="character" w:default="1" w:styleId="DefaultParagraphFont">
     <w:name w:val="Default Paragraph Font"/>
     <w:uiPriority w:val="1"/>
+    <w:semiHidden/>
     <w:unhideWhenUsed/>
   </w:style>
   <w:style w:type="table" w:default="1" w:styleId="TableNormal">

</xml_diff>